<commit_message>
Fixed the report how is it
</commit_message>
<xml_diff>
--- a/Project3_Report.docx
+++ b/Project3_Report.docx
@@ -1,6 +1,6 @@
 
 <file path=word/document.xml><?xml version="1.0" encoding="utf-8"?>
-<w:document xmlns:wpc="http://schemas.microsoft.com/office/word/2010/wordprocessingCanvas" xmlns:mc="http://schemas.openxmlformats.org/markup-compatibility/2006" xmlns:o="urn:schemas-microsoft-com:office:office" xmlns:r="http://schemas.openxmlformats.org/officeDocument/2006/relationships" xmlns:m="http://schemas.openxmlformats.org/officeDocument/2006/math" xmlns:v="urn:schemas-microsoft-com:vml" xmlns:wp14="http://schemas.microsoft.com/office/word/2010/wordprocessingDrawing" xmlns:wp="http://schemas.openxmlformats.org/drawingml/2006/wordprocessingDrawing" xmlns:w10="urn:schemas-microsoft-com:office:word" xmlns:w="http://schemas.openxmlformats.org/wordprocessingml/2006/main" xmlns:w14="http://schemas.microsoft.com/office/word/2010/wordml" xmlns:w15="http://schemas.microsoft.com/office/word/2012/wordml" xmlns:wpg="http://schemas.microsoft.com/office/word/2010/wordprocessingGroup" xmlns:wpi="http://schemas.microsoft.com/office/word/2010/wordprocessingInk" xmlns:wne="http://schemas.microsoft.com/office/word/2006/wordml" xmlns:wps="http://schemas.microsoft.com/office/word/2010/wordprocessingShape" mc:Ignorable="w14 w15 wp14">
+<w:document xmlns:wpc="http://schemas.microsoft.com/office/word/2010/wordprocessingCanvas" xmlns:cx="http://schemas.microsoft.com/office/drawing/2014/chartex" xmlns:cx1="http://schemas.microsoft.com/office/drawing/2015/9/8/chartex" xmlns:cx2="http://schemas.microsoft.com/office/drawing/2015/10/21/chartex" xmlns:cx3="http://schemas.microsoft.com/office/drawing/2016/5/9/chartex" xmlns:cx4="http://schemas.microsoft.com/office/drawing/2016/5/10/chartex" xmlns:cx5="http://schemas.microsoft.com/office/drawing/2016/5/11/chartex" xmlns:cx6="http://schemas.microsoft.com/office/drawing/2016/5/12/chartex" xmlns:cx7="http://schemas.microsoft.com/office/drawing/2016/5/13/chartex" xmlns:cx8="http://schemas.microsoft.com/office/drawing/2016/5/14/chartex" xmlns:mc="http://schemas.openxmlformats.org/markup-compatibility/2006" xmlns:aink="http://schemas.microsoft.com/office/drawing/2016/ink" xmlns:am3d="http://schemas.microsoft.com/office/drawing/2017/model3d" xmlns:o="urn:schemas-microsoft-com:office:office" xmlns:oel="http://schemas.microsoft.com/office/2019/extlst" xmlns:r="http://schemas.openxmlformats.org/officeDocument/2006/relationships" xmlns:m="http://schemas.openxmlformats.org/officeDocument/2006/math" xmlns:v="urn:schemas-microsoft-com:vml" xmlns:wp14="http://schemas.microsoft.com/office/word/2010/wordprocessingDrawing" xmlns:wp="http://schemas.openxmlformats.org/drawingml/2006/wordprocessingDrawing" xmlns:w10="urn:schemas-microsoft-com:office:word" xmlns:w="http://schemas.openxmlformats.org/wordprocessingml/2006/main" xmlns:w14="http://schemas.microsoft.com/office/word/2010/wordml" xmlns:w15="http://schemas.microsoft.com/office/word/2012/wordml" xmlns:w16cex="http://schemas.microsoft.com/office/word/2018/wordml/cex" xmlns:w16cid="http://schemas.microsoft.com/office/word/2016/wordml/cid" xmlns:w16="http://schemas.microsoft.com/office/word/2018/wordml" xmlns:w16du="http://schemas.microsoft.com/office/word/2023/wordml/word16du" xmlns:w16sdtdh="http://schemas.microsoft.com/office/word/2020/wordml/sdtdatahash" xmlns:w16se="http://schemas.microsoft.com/office/word/2015/wordml/symex" xmlns:wpg="http://schemas.microsoft.com/office/word/2010/wordprocessingGroup" xmlns:wpi="http://schemas.microsoft.com/office/word/2010/wordprocessingInk" xmlns:wne="http://schemas.microsoft.com/office/word/2006/wordml" xmlns:wps="http://schemas.microsoft.com/office/word/2010/wordprocessingShape" mc:Ignorable="w14 w15 w16se w16cid w16 w16cex w16sdtdh w16du wp14">
   <w:body>
     <w:p>
       <w:pPr>
@@ -394,7 +394,38 @@
       <w:pPr>
         <w:rPr>
           <w:rFonts w:ascii="Times New Roman" w:hAnsi="Times New Roman" w:cs="Times New Roman"/>
-          <w:u w:val="single"/>
+        </w:rPr>
+      </w:pPr>
+      <w:r>
+        <w:rPr>
+          <w:rFonts w:ascii="Times New Roman" w:hAnsi="Times New Roman" w:cs="Times New Roman"/>
+        </w:rPr>
+        <w:t>Most Efficient algorithm: Red Robin</w:t>
+      </w:r>
+    </w:p>
+    <w:p>
+      <w:pPr>
+        <w:rPr>
+          <w:rFonts w:ascii="Times New Roman" w:hAnsi="Times New Roman" w:cs="Times New Roman"/>
+        </w:rPr>
+      </w:pPr>
+      <w:r>
+        <w:rPr>
+          <w:rFonts w:ascii="Times New Roman" w:hAnsi="Times New Roman" w:cs="Times New Roman"/>
+        </w:rPr>
+        <w:t xml:space="preserve">Why: </w:t>
+      </w:r>
+      <w:r>
+        <w:rPr>
+          <w:rFonts w:ascii="Times New Roman" w:hAnsi="Times New Roman" w:cs="Times New Roman"/>
+        </w:rPr>
+        <w:t>Round Robin is considered the most efficient scheduling algorithm for multi-core systems due to its fairness, effective load balancing, and prevention of process starvation, all of which contribute to improved performance and responsiveness.</w:t>
+      </w:r>
+    </w:p>
+    <w:p>
+      <w:pPr>
+        <w:rPr>
+          <w:rFonts w:ascii="Times New Roman" w:hAnsi="Times New Roman" w:cs="Times New Roman"/>
         </w:rPr>
       </w:pPr>
     </w:p>
@@ -559,6 +590,7 @@
       </w:r>
       <w:proofErr w:type="spellStart"/>
       <w:r>
+        <w:lastRenderedPageBreak/>
         <w:t>taskthreads</w:t>
       </w:r>
       <w:proofErr w:type="spellEnd"/>
@@ -576,17 +608,12 @@
         <w:spacing w:before="0" w:after="0"/>
       </w:pPr>
       <w:proofErr w:type="spellStart"/>
-      <w:proofErr w:type="gramStart"/>
       <w:r>
         <w:t>ThreadCreation</w:t>
       </w:r>
       <w:proofErr w:type="spellEnd"/>
       <w:r>
-        <w:t>(</w:t>
-      </w:r>
-      <w:proofErr w:type="gramEnd"/>
-      <w:r>
-        <w:t xml:space="preserve">) – Generates the number of threads and burst times used in the execution of the algorithm. </w:t>
+        <w:t xml:space="preserve">() – Generates the number of threads and burst times used in the execution of the algorithm. </w:t>
       </w:r>
     </w:p>
     <w:p>
@@ -600,19 +627,11 @@
       </w:pPr>
       <w:proofErr w:type="spellStart"/>
       <w:r>
-        <w:t>DisplayQueue_</w:t>
-      </w:r>
-      <w:proofErr w:type="gramStart"/>
-      <w:r>
-        <w:t>i</w:t>
+        <w:t>DisplayQueue_i</w:t>
       </w:r>
       <w:proofErr w:type="spellEnd"/>
       <w:r>
-        <w:t>(</w:t>
-      </w:r>
-      <w:proofErr w:type="gramEnd"/>
-      <w:r>
-        <w:t xml:space="preserve">): Gets the </w:t>
+        <w:t xml:space="preserve">(): Gets the </w:t>
       </w:r>
       <w:proofErr w:type="spellStart"/>
       <w:r>
@@ -628,11 +647,7 @@
       </w:r>
       <w:proofErr w:type="spellEnd"/>
       <w:r>
-        <w:t xml:space="preserve"> to </w:t>
-      </w:r>
-      <w:r>
-        <w:lastRenderedPageBreak/>
-        <w:t>print out the contents of the ready queue.</w:t>
+        <w:t xml:space="preserve"> to print out the contents of the ready queue.</w:t>
       </w:r>
     </w:p>
     <w:p>
@@ -644,21 +659,8 @@
         </w:numPr>
         <w:spacing w:before="0" w:after="0"/>
       </w:pPr>
-      <w:proofErr w:type="spellStart"/>
-      <w:r>
-        <w:t>FCFS_</w:t>
-      </w:r>
-      <w:proofErr w:type="gramStart"/>
-      <w:r>
-        <w:t>Single</w:t>
-      </w:r>
-      <w:proofErr w:type="spellEnd"/>
-      <w:r>
-        <w:t>(</w:t>
-      </w:r>
-      <w:proofErr w:type="gramEnd"/>
-      <w:r>
-        <w:t>) – While the ready queue is not empty. The algorithm selects the items in the front of the queue removes it once completed. The next item executes.</w:t>
+      <w:r>
+        <w:t>FCFS_Single() – While the ready queue is not empty. The algorithm selects the items in the front of the queue removes it once completed. The next item executes.</w:t>
       </w:r>
     </w:p>
     <w:p>
@@ -672,19 +674,11 @@
       </w:pPr>
       <w:proofErr w:type="spellStart"/>
       <w:r>
-        <w:t>RR_</w:t>
-      </w:r>
-      <w:proofErr w:type="gramStart"/>
-      <w:r>
-        <w:t>Single</w:t>
+        <w:t>RR_Single</w:t>
       </w:r>
       <w:proofErr w:type="spellEnd"/>
       <w:r>
-        <w:t>(</w:t>
-      </w:r>
-      <w:proofErr w:type="gramEnd"/>
-      <w:r>
-        <w:t>) – While the ready queue is not empty, the algorithm runs the task at the front for a time quantum. If the task is completed, it is removed from the queue. Otherwise, it is added to the end of the ready queue until it is completed.</w:t>
+        <w:t>() – While the ready queue is not empty, the algorithm runs the task at the front for a time quantum. If the task is completed, it is removed from the queue. Otherwise, it is added to the end of the ready queue until it is completed.</w:t>
       </w:r>
     </w:p>
     <w:p>
@@ -698,25 +692,11 @@
       </w:pPr>
       <w:proofErr w:type="spellStart"/>
       <w:r>
-        <w:t>NSJF_</w:t>
-      </w:r>
-      <w:proofErr w:type="gramStart"/>
-      <w:r>
-        <w:t>Single</w:t>
+        <w:t>NSJF_Single</w:t>
       </w:r>
       <w:proofErr w:type="spellEnd"/>
       <w:r>
-        <w:t>(</w:t>
-      </w:r>
-      <w:proofErr w:type="gramEnd"/>
-      <w:r>
-        <w:t xml:space="preserve">)  </w:t>
-      </w:r>
-      <w:r>
-        <w:t>–</w:t>
-      </w:r>
-      <w:r>
-        <w:t xml:space="preserve"> </w:t>
+        <w:t xml:space="preserve">()  – </w:t>
       </w:r>
       <w:r>
         <w:t>While the ready queue is not empty, the algorithm selects the tas</w:t>
@@ -739,31 +719,15 @@
       </w:pPr>
       <w:proofErr w:type="spellStart"/>
       <w:r>
-        <w:t>PSJF_</w:t>
-      </w:r>
-      <w:proofErr w:type="gramStart"/>
-      <w:r>
-        <w:t>Single</w:t>
+        <w:t>PSJF_Single</w:t>
       </w:r>
       <w:proofErr w:type="spellEnd"/>
       <w:r>
-        <w:t>(</w:t>
-      </w:r>
-      <w:proofErr w:type="gramEnd"/>
-      <w:r>
-        <w:t xml:space="preserve">)  </w:t>
-      </w:r>
-      <w:r>
-        <w:t>–</w:t>
-      </w:r>
-      <w:r>
-        <w:t xml:space="preserve"> </w:t>
+        <w:t xml:space="preserve">()  – </w:t>
       </w:r>
       <w:r>
         <w:t>While the ready queue or priority queue is not empty, the algorithm checks for new tasks arriving with shorter burst times. The task with the shortest remaining burst time is always selected for execution, and if a new task arrives that has a shorter burst time than the currently executing task, the current task is preempted and placed back into the queue. The task with the shortest burst time is then run until completion or further preemption occurs.</w:t>
       </w:r>
-      <w:bookmarkStart w:id="0" w:name="_GoBack"/>
-      <w:bookmarkEnd w:id="0"/>
     </w:p>
     <w:p>
       <w:pPr>
@@ -926,7 +890,7 @@
 </file>
 
 <file path=word/numbering.xml><?xml version="1.0" encoding="utf-8"?>
-<w:numbering xmlns:wpc="http://schemas.microsoft.com/office/word/2010/wordprocessingCanvas" xmlns:mc="http://schemas.openxmlformats.org/markup-compatibility/2006" xmlns:o="urn:schemas-microsoft-com:office:office" xmlns:r="http://schemas.openxmlformats.org/officeDocument/2006/relationships" xmlns:m="http://schemas.openxmlformats.org/officeDocument/2006/math" xmlns:v="urn:schemas-microsoft-com:vml" xmlns:wp14="http://schemas.microsoft.com/office/word/2010/wordprocessingDrawing" xmlns:wp="http://schemas.openxmlformats.org/drawingml/2006/wordprocessingDrawing" xmlns:w10="urn:schemas-microsoft-com:office:word" xmlns:w="http://schemas.openxmlformats.org/wordprocessingml/2006/main" xmlns:w14="http://schemas.microsoft.com/office/word/2010/wordml" xmlns:w15="http://schemas.microsoft.com/office/word/2012/wordml" xmlns:wpg="http://schemas.microsoft.com/office/word/2010/wordprocessingGroup" xmlns:wpi="http://schemas.microsoft.com/office/word/2010/wordprocessingInk" xmlns:wne="http://schemas.microsoft.com/office/word/2006/wordml" xmlns:wps="http://schemas.microsoft.com/office/word/2010/wordprocessingShape" mc:Ignorable="w14 w15 wp14">
+<w:numbering xmlns:wpc="http://schemas.microsoft.com/office/word/2010/wordprocessingCanvas" xmlns:cx="http://schemas.microsoft.com/office/drawing/2014/chartex" xmlns:cx1="http://schemas.microsoft.com/office/drawing/2015/9/8/chartex" xmlns:cx2="http://schemas.microsoft.com/office/drawing/2015/10/21/chartex" xmlns:cx3="http://schemas.microsoft.com/office/drawing/2016/5/9/chartex" xmlns:cx4="http://schemas.microsoft.com/office/drawing/2016/5/10/chartex" xmlns:cx5="http://schemas.microsoft.com/office/drawing/2016/5/11/chartex" xmlns:cx6="http://schemas.microsoft.com/office/drawing/2016/5/12/chartex" xmlns:cx7="http://schemas.microsoft.com/office/drawing/2016/5/13/chartex" xmlns:cx8="http://schemas.microsoft.com/office/drawing/2016/5/14/chartex" xmlns:mc="http://schemas.openxmlformats.org/markup-compatibility/2006" xmlns:aink="http://schemas.microsoft.com/office/drawing/2016/ink" xmlns:am3d="http://schemas.microsoft.com/office/drawing/2017/model3d" xmlns:o="urn:schemas-microsoft-com:office:office" xmlns:oel="http://schemas.microsoft.com/office/2019/extlst" xmlns:r="http://schemas.openxmlformats.org/officeDocument/2006/relationships" xmlns:m="http://schemas.openxmlformats.org/officeDocument/2006/math" xmlns:v="urn:schemas-microsoft-com:vml" xmlns:wp14="http://schemas.microsoft.com/office/word/2010/wordprocessingDrawing" xmlns:wp="http://schemas.openxmlformats.org/drawingml/2006/wordprocessingDrawing" xmlns:w10="urn:schemas-microsoft-com:office:word" xmlns:w="http://schemas.openxmlformats.org/wordprocessingml/2006/main" xmlns:w14="http://schemas.microsoft.com/office/word/2010/wordml" xmlns:w15="http://schemas.microsoft.com/office/word/2012/wordml" xmlns:w16cex="http://schemas.microsoft.com/office/word/2018/wordml/cex" xmlns:w16cid="http://schemas.microsoft.com/office/word/2016/wordml/cid" xmlns:w16="http://schemas.microsoft.com/office/word/2018/wordml" xmlns:w16du="http://schemas.microsoft.com/office/word/2023/wordml/word16du" xmlns:w16sdtdh="http://schemas.microsoft.com/office/word/2020/wordml/sdtdatahash" xmlns:w16se="http://schemas.microsoft.com/office/word/2015/wordml/symex" xmlns:wpg="http://schemas.microsoft.com/office/word/2010/wordprocessingGroup" xmlns:wpi="http://schemas.microsoft.com/office/word/2010/wordprocessingInk" xmlns:wne="http://schemas.microsoft.com/office/word/2006/wordml" xmlns:wps="http://schemas.microsoft.com/office/word/2010/wordprocessingShape" mc:Ignorable="w14 w15 w16se w16cid w16 w16cex w16sdtdh w16du wp14">
   <w:abstractNum w:abstractNumId="0" w15:restartNumberingAfterBreak="0">
     <w:nsid w:val="0CF00B4D"/>
     <w:multiLevelType w:val="hybridMultilevel"/>
@@ -1468,26 +1432,26 @@
       </w:rPr>
     </w:lvl>
   </w:abstractNum>
-  <w:num w:numId="1">
+  <w:num w:numId="1" w16cid:durableId="360592678">
     <w:abstractNumId w:val="3"/>
   </w:num>
-  <w:num w:numId="2">
+  <w:num w:numId="2" w16cid:durableId="894856740">
     <w:abstractNumId w:val="1"/>
   </w:num>
-  <w:num w:numId="3">
+  <w:num w:numId="3" w16cid:durableId="750465410">
     <w:abstractNumId w:val="0"/>
   </w:num>
-  <w:num w:numId="4">
+  <w:num w:numId="4" w16cid:durableId="2017343796">
     <w:abstractNumId w:val="4"/>
   </w:num>
-  <w:num w:numId="5">
+  <w:num w:numId="5" w16cid:durableId="195121338">
     <w:abstractNumId w:val="2"/>
   </w:num>
 </w:numbering>
 </file>
 
 <file path=word/styles.xml><?xml version="1.0" encoding="utf-8"?>
-<w:styles xmlns:mc="http://schemas.openxmlformats.org/markup-compatibility/2006" xmlns:r="http://schemas.openxmlformats.org/officeDocument/2006/relationships" xmlns:w="http://schemas.openxmlformats.org/wordprocessingml/2006/main" xmlns:w14="http://schemas.microsoft.com/office/word/2010/wordml" xmlns:w15="http://schemas.microsoft.com/office/word/2012/wordml" mc:Ignorable="w14 w15">
+<w:styles xmlns:mc="http://schemas.openxmlformats.org/markup-compatibility/2006" xmlns:r="http://schemas.openxmlformats.org/officeDocument/2006/relationships" xmlns:w="http://schemas.openxmlformats.org/wordprocessingml/2006/main" xmlns:w14="http://schemas.microsoft.com/office/word/2010/wordml" xmlns:w15="http://schemas.microsoft.com/office/word/2012/wordml" xmlns:w16cex="http://schemas.microsoft.com/office/word/2018/wordml/cex" xmlns:w16cid="http://schemas.microsoft.com/office/word/2016/wordml/cid" xmlns:w16="http://schemas.microsoft.com/office/word/2018/wordml" xmlns:w16du="http://schemas.microsoft.com/office/word/2023/wordml/word16du" xmlns:w16sdtdh="http://schemas.microsoft.com/office/word/2020/wordml/sdtdatahash" xmlns:w16se="http://schemas.microsoft.com/office/word/2015/wordml/symex" mc:Ignorable="w14 w15 w16se w16cid w16 w16cex w16sdtdh w16du">
   <w:docDefaults>
     <w:rPrDefault>
       <w:rPr>
@@ -1505,7 +1469,7 @@
       </w:pPr>
     </w:pPrDefault>
   </w:docDefaults>
-  <w:latentStyles w:defLockedState="0" w:defUIPriority="99" w:defSemiHidden="0" w:defUnhideWhenUsed="0" w:defQFormat="0" w:count="371">
+  <w:latentStyles w:defLockedState="0" w:defUIPriority="99" w:defSemiHidden="0" w:defUnhideWhenUsed="0" w:defQFormat="0" w:count="376">
     <w:lsdException w:name="Normal" w:uiPriority="0" w:qFormat="1"/>
     <w:lsdException w:name="heading 1" w:uiPriority="9" w:qFormat="1"/>
     <w:lsdException w:name="heading 2" w:semiHidden="1" w:uiPriority="9" w:unhideWhenUsed="1" w:qFormat="1"/>
@@ -1877,6 +1841,11 @@
     <w:lsdException w:name="List Table 5 Dark Accent 6" w:uiPriority="50"/>
     <w:lsdException w:name="List Table 6 Colorful Accent 6" w:uiPriority="51"/>
     <w:lsdException w:name="List Table 7 Colorful Accent 6" w:uiPriority="52"/>
+    <w:lsdException w:name="Mention" w:semiHidden="1" w:unhideWhenUsed="1"/>
+    <w:lsdException w:name="Smart Hyperlink" w:semiHidden="1" w:unhideWhenUsed="1"/>
+    <w:lsdException w:name="Hashtag" w:semiHidden="1" w:unhideWhenUsed="1"/>
+    <w:lsdException w:name="Unresolved Mention" w:semiHidden="1" w:unhideWhenUsed="1"/>
+    <w:lsdException w:name="Smart Link" w:semiHidden="1" w:unhideWhenUsed="1"/>
   </w:latentStyles>
   <w:style w:type="paragraph" w:default="1" w:styleId="Normal">
     <w:name w:val="Normal"/>

</xml_diff>